<commit_message>
plb and CSE study
</commit_message>
<xml_diff>
--- a/PLB105/groupProject/M3_CRAAP Test Worksheet_PLB105_SS24.docx
+++ b/PLB105/groupProject/M3_CRAAP Test Worksheet_PLB105_SS24.docx
@@ -39,6 +39,12 @@
         </w:rPr>
         <w:t xml:space="preserve"> </w:t>
       </w:r>
+      <w:r>
+        <w:rPr>
+          <w:rFonts w:ascii="Calibri" w:eastAsia="Calibri" w:hAnsi="Calibri" w:cs="Calibri"/>
+        </w:rPr>
+        <w:t>Will Legg</w:t>
+      </w:r>
     </w:p>
     <w:p>
       <w:pPr>
@@ -97,49 +103,46 @@
           <w:szCs w:val="20"/>
           <w:u w:val="single"/>
         </w:rPr>
-        <w:t xml:space="preserve"> [</w:t>
-      </w:r>
-      <w:r>
-        <w:rPr>
-          <w:rFonts w:ascii="Verdana" w:eastAsia="Verdana" w:hAnsi="Verdana" w:cs="Verdana"/>
+        <w:t xml:space="preserve"> </w:t>
+      </w:r>
+    </w:p>
+    <w:p>
+      <w:pPr>
+        <w:ind w:left="720" w:hanging="720"/>
+        <w:rPr>
+          <w:rFonts w:ascii="Aptos" w:eastAsia="Verdana" w:hAnsi="Aptos" w:cs="Verdana"/>
+          <w:sz w:val="20"/>
+          <w:szCs w:val="20"/>
+          <w:u w:val="single"/>
+        </w:rPr>
+      </w:pPr>
+      <w:proofErr w:type="spellStart"/>
+      <w:r>
+        <w:rPr>
+          <w:rFonts w:ascii="Aptos" w:hAnsi="Aptos"/>
+        </w:rPr>
+        <w:t>Haridasan</w:t>
+      </w:r>
+      <w:proofErr w:type="spellEnd"/>
+      <w:r>
+        <w:rPr>
+          <w:rFonts w:ascii="Aptos" w:hAnsi="Aptos"/>
+        </w:rPr>
+        <w:t xml:space="preserve">, A., Thomas, J., &amp; Raj, E. D. (2023). Deep learning system for paddy plant disease detection and classification. </w:t>
+      </w:r>
+      <w:r>
+        <w:rPr>
+          <w:rFonts w:ascii="Aptos" w:hAnsi="Aptos"/>
           <w:i/>
           <w:iCs/>
-          <w:sz w:val="20"/>
-          <w:szCs w:val="20"/>
-          <w:u w:val="single"/>
-        </w:rPr>
-        <w:t xml:space="preserve">insert citation </w:t>
-      </w:r>
-      <w:proofErr w:type="gramStart"/>
-      <w:r>
-        <w:rPr>
-          <w:rFonts w:ascii="Verdana" w:eastAsia="Verdana" w:hAnsi="Verdana" w:cs="Verdana"/>
-          <w:i/>
-          <w:iCs/>
-          <w:sz w:val="20"/>
-          <w:szCs w:val="20"/>
-          <w:u w:val="single"/>
-        </w:rPr>
-        <w:t>here</w:t>
-      </w:r>
-      <w:r>
-        <w:rPr>
-          <w:rFonts w:ascii="Verdana" w:eastAsia="Verdana" w:hAnsi="Verdana" w:cs="Verdana"/>
-          <w:sz w:val="20"/>
-          <w:szCs w:val="20"/>
-          <w:u w:val="single"/>
-        </w:rPr>
-        <w:t>]_</w:t>
-      </w:r>
-      <w:proofErr w:type="gramEnd"/>
-      <w:r>
-        <w:rPr>
-          <w:rFonts w:ascii="Verdana" w:eastAsia="Verdana" w:hAnsi="Verdana" w:cs="Verdana"/>
-          <w:sz w:val="20"/>
-          <w:szCs w:val="20"/>
-          <w:u w:val="single"/>
-        </w:rPr>
-        <w:t>_____________________________________________________________________</w:t>
+        </w:rPr>
+        <w:t>Environmental Monitoring &amp; Assessment, 195</w:t>
+      </w:r>
+      <w:r>
+        <w:rPr>
+          <w:rFonts w:ascii="Aptos" w:hAnsi="Aptos"/>
+        </w:rPr>
+        <w:t>(1), 1. https://doi.org/10.1007/s10661-022-10656-x</w:t>
       </w:r>
     </w:p>
     <w:p>
@@ -226,6 +229,14 @@
                 <w:szCs w:val="20"/>
               </w:rPr>
             </w:pPr>
+            <w:r>
+              <w:rPr>
+                <w:rFonts w:ascii="Verdana" w:eastAsia="Verdana" w:hAnsi="Verdana" w:cs="Verdana"/>
+                <w:sz w:val="20"/>
+                <w:szCs w:val="20"/>
+              </w:rPr>
+              <w:t>15 May 2022</w:t>
+            </w:r>
           </w:p>
         </w:tc>
       </w:tr>
@@ -329,6 +340,14 @@
                 <w:szCs w:val="20"/>
               </w:rPr>
             </w:pPr>
+            <w:r>
+              <w:rPr>
+                <w:rFonts w:ascii="Verdana" w:eastAsia="Verdana" w:hAnsi="Verdana" w:cs="Verdana"/>
+                <w:sz w:val="20"/>
+                <w:szCs w:val="20"/>
+              </w:rPr>
+              <w:t>This paper ties together my major (Computer Science) with the field of plant biology to investigate how computer systems and machine learning can be utilized to detect diseases in plants.</w:t>
+            </w:r>
           </w:p>
         </w:tc>
       </w:tr>
@@ -367,6 +386,32 @@
                 <w:szCs w:val="20"/>
               </w:rPr>
             </w:pPr>
+            <w:r>
+              <w:rPr>
+                <w:rFonts w:ascii="Verdana" w:eastAsia="Verdana" w:hAnsi="Verdana" w:cs="Verdana"/>
+                <w:sz w:val="20"/>
+                <w:szCs w:val="20"/>
+              </w:rPr>
+              <w:t xml:space="preserve">The text is focused primarily on data handling and computer processes rather than </w:t>
+            </w:r>
+            <w:proofErr w:type="gramStart"/>
+            <w:r>
+              <w:rPr>
+                <w:rFonts w:ascii="Verdana" w:eastAsia="Verdana" w:hAnsi="Verdana" w:cs="Verdana"/>
+                <w:sz w:val="20"/>
+                <w:szCs w:val="20"/>
+              </w:rPr>
+              <w:t>plants</w:t>
+            </w:r>
+            <w:proofErr w:type="gramEnd"/>
+            <w:r>
+              <w:rPr>
+                <w:rFonts w:ascii="Verdana" w:eastAsia="Verdana" w:hAnsi="Verdana" w:cs="Verdana"/>
+                <w:sz w:val="20"/>
+                <w:szCs w:val="20"/>
+              </w:rPr>
+              <w:t xml:space="preserve"> but it does go in depth into plant diseases and social climates surrounding plants and agriculture. </w:t>
+            </w:r>
           </w:p>
         </w:tc>
       </w:tr>
@@ -406,6 +451,15 @@
                 <w:szCs w:val="20"/>
               </w:rPr>
             </w:pPr>
+            <w:r>
+              <w:rPr>
+                <w:rFonts w:ascii="Verdana" w:eastAsia="Verdana" w:hAnsi="Verdana" w:cs="Verdana"/>
+                <w:b/>
+                <w:sz w:val="20"/>
+                <w:szCs w:val="20"/>
+              </w:rPr>
+              <w:t>Yes</w:t>
+            </w:r>
           </w:p>
         </w:tc>
       </w:tr>
@@ -457,11 +511,20 @@
             <w:pPr>
               <w:rPr>
                 <w:rFonts w:ascii="Verdana" w:eastAsia="Verdana" w:hAnsi="Verdana" w:cs="Verdana"/>
-                <w:b/>
-                <w:sz w:val="20"/>
-                <w:szCs w:val="20"/>
-              </w:rPr>
-            </w:pPr>
+                <w:bCs/>
+                <w:sz w:val="20"/>
+                <w:szCs w:val="20"/>
+              </w:rPr>
+            </w:pPr>
+            <w:r>
+              <w:rPr>
+                <w:rFonts w:ascii="Verdana" w:eastAsia="Verdana" w:hAnsi="Verdana" w:cs="Verdana"/>
+                <w:bCs/>
+                <w:sz w:val="20"/>
+                <w:szCs w:val="20"/>
+              </w:rPr>
+              <w:t>There are many sources relating to all topics which I think are academic and seem credible.</w:t>
+            </w:r>
           </w:p>
         </w:tc>
       </w:tr>
@@ -560,6 +623,9 @@
                 <w:szCs w:val="20"/>
               </w:rPr>
             </w:pPr>
+            <w:r>
+              <w:t>Environmental Monitoring &amp; Assessment</w:t>
+            </w:r>
           </w:p>
         </w:tc>
       </w:tr>
@@ -598,6 +664,14 @@
                 <w:szCs w:val="20"/>
               </w:rPr>
             </w:pPr>
+            <w:r>
+              <w:rPr>
+                <w:rFonts w:ascii="Verdana" w:eastAsia="Verdana" w:hAnsi="Verdana" w:cs="Verdana"/>
+                <w:sz w:val="20"/>
+                <w:szCs w:val="20"/>
+              </w:rPr>
+              <w:t>Scientific Journal</w:t>
+            </w:r>
           </w:p>
         </w:tc>
       </w:tr>
@@ -636,6 +710,14 @@
                 <w:szCs w:val="20"/>
               </w:rPr>
             </w:pPr>
+            <w:r>
+              <w:rPr>
+                <w:rFonts w:ascii="Verdana" w:eastAsia="Verdana" w:hAnsi="Verdana" w:cs="Verdana"/>
+                <w:sz w:val="20"/>
+                <w:szCs w:val="20"/>
+              </w:rPr>
+              <w:t xml:space="preserve">Technical developments and data from environmental monitoring and assessment. </w:t>
+            </w:r>
           </w:p>
         </w:tc>
       </w:tr>
@@ -692,6 +774,14 @@
                 <w:szCs w:val="20"/>
               </w:rPr>
             </w:pPr>
+            <w:r>
+              <w:rPr>
+                <w:rFonts w:ascii="Verdana" w:eastAsia="Verdana" w:hAnsi="Verdana" w:cs="Verdana"/>
+                <w:sz w:val="20"/>
+                <w:szCs w:val="20"/>
+              </w:rPr>
+              <w:t>I accessed the article through EBSCO through MSU library although it looks like the journal is under license to Springer Link which is hosted on a .com cite telling me it has commercial interests.</w:t>
+            </w:r>
           </w:p>
         </w:tc>
       </w:tr>
@@ -776,6 +866,14 @@
                 <w:szCs w:val="20"/>
               </w:rPr>
             </w:pPr>
+            <w:r>
+              <w:rPr>
+                <w:rFonts w:ascii="Verdana" w:eastAsia="Verdana" w:hAnsi="Verdana" w:cs="Verdana"/>
+                <w:sz w:val="20"/>
+                <w:szCs w:val="20"/>
+              </w:rPr>
+              <w:t>Limited viewing through DOI/EBSCO</w:t>
+            </w:r>
           </w:p>
         </w:tc>
       </w:tr>
@@ -794,6 +892,7 @@
           <w:sz w:val="20"/>
           <w:szCs w:val="20"/>
         </w:rPr>
+        <w:lastRenderedPageBreak/>
         <w:t xml:space="preserve"> </w:t>
       </w:r>
     </w:p>
@@ -823,7 +922,6 @@
           <w:sz w:val="20"/>
           <w:szCs w:val="20"/>
         </w:rPr>
-        <w:lastRenderedPageBreak/>
         <w:t>About the author(s)</w:t>
       </w:r>
     </w:p>
@@ -891,6 +989,14 @@
                 <w:szCs w:val="20"/>
               </w:rPr>
             </w:pPr>
+            <w:r>
+              <w:rPr>
+                <w:rFonts w:ascii="Verdana" w:eastAsia="Verdana" w:hAnsi="Verdana" w:cs="Verdana"/>
+                <w:sz w:val="20"/>
+                <w:szCs w:val="20"/>
+              </w:rPr>
+              <w:t>All published academics, primarily in data science but also engineering and medicine</w:t>
+            </w:r>
           </w:p>
         </w:tc>
       </w:tr>
@@ -929,6 +1035,14 @@
                 <w:szCs w:val="20"/>
               </w:rPr>
             </w:pPr>
+            <w:r>
+              <w:rPr>
+                <w:rFonts w:ascii="Verdana" w:eastAsia="Verdana" w:hAnsi="Verdana" w:cs="Verdana"/>
+                <w:sz w:val="20"/>
+                <w:szCs w:val="20"/>
+              </w:rPr>
+              <w:t>They are actively doing research in relevant fields.</w:t>
+            </w:r>
           </w:p>
         </w:tc>
       </w:tr>
@@ -967,6 +1081,14 @@
                 <w:szCs w:val="20"/>
               </w:rPr>
             </w:pPr>
+            <w:r>
+              <w:rPr>
+                <w:rFonts w:ascii="Verdana" w:eastAsia="Verdana" w:hAnsi="Verdana" w:cs="Verdana"/>
+                <w:sz w:val="20"/>
+                <w:szCs w:val="20"/>
+              </w:rPr>
+              <w:t>Nothing negative</w:t>
+            </w:r>
           </w:p>
         </w:tc>
       </w:tr>
@@ -1005,6 +1127,14 @@
                 <w:szCs w:val="20"/>
               </w:rPr>
             </w:pPr>
+            <w:r>
+              <w:rPr>
+                <w:rFonts w:ascii="Verdana" w:eastAsia="Verdana" w:hAnsi="Verdana" w:cs="Verdana"/>
+                <w:sz w:val="20"/>
+                <w:szCs w:val="20"/>
+              </w:rPr>
+              <w:t>AI for Earth Microsoft Azure Compute Grant.</w:t>
+            </w:r>
           </w:p>
         </w:tc>
       </w:tr>
@@ -1093,6 +1223,14 @@
                 <w:szCs w:val="20"/>
               </w:rPr>
             </w:pPr>
+            <w:r>
+              <w:rPr>
+                <w:rFonts w:ascii="Verdana" w:eastAsia="Verdana" w:hAnsi="Verdana" w:cs="Verdana"/>
+                <w:sz w:val="20"/>
+                <w:szCs w:val="20"/>
+              </w:rPr>
+              <w:t xml:space="preserve">Probably other folks in the scientific field who are interested in conducting similar research. </w:t>
+            </w:r>
           </w:p>
         </w:tc>
       </w:tr>
@@ -1131,6 +1269,24 @@
                 <w:szCs w:val="20"/>
               </w:rPr>
             </w:pPr>
+            <w:r>
+              <w:rPr>
+                <w:rFonts w:ascii="Verdana" w:eastAsia="Verdana" w:hAnsi="Verdana" w:cs="Verdana"/>
+                <w:sz w:val="20"/>
+                <w:szCs w:val="20"/>
+              </w:rPr>
+              <w:t xml:space="preserve">Share research </w:t>
+            </w:r>
+            <w:proofErr w:type="gramStart"/>
+            <w:r>
+              <w:rPr>
+                <w:rFonts w:ascii="Verdana" w:eastAsia="Verdana" w:hAnsi="Verdana" w:cs="Verdana"/>
+                <w:sz w:val="20"/>
+                <w:szCs w:val="20"/>
+              </w:rPr>
+              <w:t>findings</w:t>
+            </w:r>
+            <w:proofErr w:type="gramEnd"/>
           </w:p>
           <w:p>
             <w:pPr>
@@ -1180,6 +1336,15 @@
                 <w:szCs w:val="20"/>
               </w:rPr>
             </w:pPr>
+            <w:r>
+              <w:rPr>
+                <w:rFonts w:ascii="Verdana" w:eastAsia="Verdana" w:hAnsi="Verdana" w:cs="Verdana"/>
+                <w:b/>
+                <w:sz w:val="20"/>
+                <w:szCs w:val="20"/>
+              </w:rPr>
+              <w:t>Yes</w:t>
+            </w:r>
           </w:p>
         </w:tc>
       </w:tr>
@@ -1219,6 +1384,15 @@
                 <w:szCs w:val="20"/>
               </w:rPr>
             </w:pPr>
+            <w:r>
+              <w:rPr>
+                <w:rFonts w:ascii="Verdana" w:eastAsia="Verdana" w:hAnsi="Verdana" w:cs="Verdana"/>
+                <w:b/>
+                <w:sz w:val="20"/>
+                <w:szCs w:val="20"/>
+              </w:rPr>
+              <w:t>No</w:t>
+            </w:r>
           </w:p>
         </w:tc>
       </w:tr>
@@ -1306,6 +1480,14 @@
                 <w:szCs w:val="20"/>
               </w:rPr>
             </w:pPr>
+            <w:r>
+              <w:rPr>
+                <w:rFonts w:ascii="Verdana" w:eastAsia="Verdana" w:hAnsi="Verdana" w:cs="Verdana"/>
+                <w:sz w:val="20"/>
+                <w:szCs w:val="20"/>
+              </w:rPr>
+              <w:t>Statistics about disease identification and methods they’ve taken to create models to better identify plant diseases.</w:t>
+            </w:r>
           </w:p>
         </w:tc>
       </w:tr>
@@ -1344,6 +1526,32 @@
                 <w:szCs w:val="20"/>
               </w:rPr>
             </w:pPr>
+            <w:r>
+              <w:rPr>
+                <w:rFonts w:ascii="Verdana" w:eastAsia="Verdana" w:hAnsi="Verdana" w:cs="Verdana"/>
+                <w:sz w:val="20"/>
+                <w:szCs w:val="20"/>
+              </w:rPr>
+              <w:t xml:space="preserve">Formally, data, graphs, charts, </w:t>
+            </w:r>
+            <w:proofErr w:type="gramStart"/>
+            <w:r>
+              <w:rPr>
+                <w:rFonts w:ascii="Verdana" w:eastAsia="Verdana" w:hAnsi="Verdana" w:cs="Verdana"/>
+                <w:sz w:val="20"/>
+                <w:szCs w:val="20"/>
+              </w:rPr>
+              <w:t>pictures</w:t>
+            </w:r>
+            <w:proofErr w:type="gramEnd"/>
+            <w:r>
+              <w:rPr>
+                <w:rFonts w:ascii="Verdana" w:eastAsia="Verdana" w:hAnsi="Verdana" w:cs="Verdana"/>
+                <w:sz w:val="20"/>
+                <w:szCs w:val="20"/>
+              </w:rPr>
+              <w:t xml:space="preserve"> and words.</w:t>
+            </w:r>
           </w:p>
         </w:tc>
       </w:tr>
@@ -1379,11 +1587,20 @@
             <w:pPr>
               <w:rPr>
                 <w:rFonts w:ascii="Verdana" w:eastAsia="Verdana" w:hAnsi="Verdana" w:cs="Verdana"/>
-                <w:b/>
-                <w:sz w:val="20"/>
-                <w:szCs w:val="20"/>
-              </w:rPr>
-            </w:pPr>
+                <w:bCs/>
+                <w:sz w:val="20"/>
+                <w:szCs w:val="20"/>
+              </w:rPr>
+            </w:pPr>
+            <w:r>
+              <w:rPr>
+                <w:rFonts w:ascii="Verdana" w:eastAsia="Verdana" w:hAnsi="Verdana" w:cs="Verdana"/>
+                <w:bCs/>
+                <w:sz w:val="20"/>
+                <w:szCs w:val="20"/>
+              </w:rPr>
+              <w:t>The paper had to be accepted by the journal.</w:t>
+            </w:r>
           </w:p>
         </w:tc>
       </w:tr>
@@ -1425,10 +1642,82 @@
                 <w:szCs w:val="20"/>
               </w:rPr>
             </w:pPr>
+            <w:r>
+              <w:rPr>
+                <w:rFonts w:ascii="Verdana" w:eastAsia="Verdana" w:hAnsi="Verdana" w:cs="Verdana"/>
+                <w:b/>
+                <w:sz w:val="20"/>
+                <w:szCs w:val="20"/>
+              </w:rPr>
+              <w:t>Yes</w:t>
+            </w:r>
           </w:p>
         </w:tc>
       </w:tr>
     </w:tbl>
+    <w:p>
+      <w:pPr>
+        <w:rPr>
+          <w:rFonts w:ascii="Verdana" w:eastAsia="Verdana" w:hAnsi="Verdana" w:cs="Verdana"/>
+          <w:sz w:val="20"/>
+          <w:szCs w:val="20"/>
+        </w:rPr>
+      </w:pPr>
+    </w:p>
+    <w:p>
+      <w:pPr>
+        <w:rPr>
+          <w:rFonts w:ascii="Verdana" w:eastAsia="Verdana" w:hAnsi="Verdana" w:cs="Verdana"/>
+          <w:sz w:val="20"/>
+          <w:szCs w:val="20"/>
+        </w:rPr>
+      </w:pPr>
+    </w:p>
+    <w:p>
+      <w:pPr>
+        <w:rPr>
+          <w:rFonts w:ascii="Verdana" w:eastAsia="Verdana" w:hAnsi="Verdana" w:cs="Verdana"/>
+          <w:sz w:val="20"/>
+          <w:szCs w:val="20"/>
+        </w:rPr>
+      </w:pPr>
+    </w:p>
+    <w:p>
+      <w:pPr>
+        <w:rPr>
+          <w:rFonts w:ascii="Verdana" w:eastAsia="Verdana" w:hAnsi="Verdana" w:cs="Verdana"/>
+          <w:sz w:val="20"/>
+          <w:szCs w:val="20"/>
+        </w:rPr>
+      </w:pPr>
+    </w:p>
+    <w:p>
+      <w:pPr>
+        <w:rPr>
+          <w:rFonts w:ascii="Verdana" w:eastAsia="Verdana" w:hAnsi="Verdana" w:cs="Verdana"/>
+          <w:sz w:val="20"/>
+          <w:szCs w:val="20"/>
+        </w:rPr>
+      </w:pPr>
+    </w:p>
+    <w:p>
+      <w:pPr>
+        <w:rPr>
+          <w:rFonts w:ascii="Verdana" w:eastAsia="Verdana" w:hAnsi="Verdana" w:cs="Verdana"/>
+          <w:sz w:val="20"/>
+          <w:szCs w:val="20"/>
+        </w:rPr>
+      </w:pPr>
+    </w:p>
+    <w:p>
+      <w:pPr>
+        <w:rPr>
+          <w:rFonts w:ascii="Verdana" w:eastAsia="Verdana" w:hAnsi="Verdana" w:cs="Verdana"/>
+          <w:sz w:val="20"/>
+          <w:szCs w:val="20"/>
+        </w:rPr>
+      </w:pPr>
+    </w:p>
     <w:p>
       <w:pPr>
         <w:rPr>
@@ -1452,6 +1741,8 @@
           <w:between w:val="nil"/>
         </w:pBdr>
         <w:rPr>
+          <w:b/>
+          <w:bCs/>
           <w:color w:val="000000"/>
           <w:sz w:val="20"/>
           <w:szCs w:val="20"/>
@@ -1460,15 +1751,20 @@
       <w:r>
         <w:rPr>
           <w:rFonts w:ascii="Verdana" w:eastAsia="Verdana" w:hAnsi="Verdana" w:cs="Verdana"/>
+          <w:b/>
+          <w:bCs/>
           <w:color w:val="000000"/>
           <w:sz w:val="20"/>
           <w:szCs w:val="20"/>
         </w:rPr>
+        <w:lastRenderedPageBreak/>
         <w:t xml:space="preserve">Based on your analysis </w:t>
       </w:r>
       <w:r>
         <w:rPr>
           <w:rFonts w:ascii="Verdana" w:eastAsia="Verdana" w:hAnsi="Verdana" w:cs="Verdana"/>
+          <w:b/>
+          <w:bCs/>
           <w:sz w:val="20"/>
           <w:szCs w:val="20"/>
         </w:rPr>
@@ -1477,6 +1773,8 @@
       <w:r>
         <w:rPr>
           <w:rFonts w:ascii="Verdana" w:eastAsia="Verdana" w:hAnsi="Verdana" w:cs="Verdana"/>
+          <w:b/>
+          <w:bCs/>
           <w:color w:val="000000"/>
           <w:sz w:val="20"/>
           <w:szCs w:val="20"/>
@@ -1486,6 +1784,8 @@
       <w:r>
         <w:rPr>
           <w:rFonts w:ascii="Verdana" w:eastAsia="Verdana" w:hAnsi="Verdana" w:cs="Verdana"/>
+          <w:b/>
+          <w:bCs/>
           <w:i/>
           <w:color w:val="000000"/>
           <w:sz w:val="20"/>
@@ -1496,11 +1796,71 @@
       <w:r>
         <w:rPr>
           <w:rFonts w:ascii="Verdana" w:eastAsia="Verdana" w:hAnsi="Verdana" w:cs="Verdana"/>
+          <w:b/>
+          <w:bCs/>
           <w:color w:val="000000"/>
           <w:sz w:val="20"/>
           <w:szCs w:val="20"/>
         </w:rPr>
         <w:t>, bias is defined as “prejudice in favor of or against one thing, person, or group compared with another.”]</w:t>
+      </w:r>
+    </w:p>
+    <w:p>
+      <w:pPr>
+        <w:pBdr>
+          <w:top w:val="nil"/>
+          <w:left w:val="nil"/>
+          <w:bottom w:val="nil"/>
+          <w:right w:val="nil"/>
+          <w:between w:val="nil"/>
+        </w:pBdr>
+        <w:ind w:left="720"/>
+        <w:rPr>
+          <w:rFonts w:ascii="Verdana" w:hAnsi="Verdana"/>
+          <w:color w:val="000000"/>
+          <w:sz w:val="20"/>
+          <w:szCs w:val="20"/>
+        </w:rPr>
+      </w:pPr>
+      <w:r>
+        <w:rPr>
+          <w:rFonts w:ascii="Verdana" w:hAnsi="Verdana"/>
+          <w:sz w:val="20"/>
+          <w:szCs w:val="20"/>
+        </w:rPr>
+        <w:t>The article seems to focus on the application of machine learning and data science techniques in agriculture, specifically for rice crop disease detection. The information may be biased towards portraying these technologies in a positive light, potentially overlooking challenges or limitations. There might be a tendency to highlight successful outcomes while downplaying issues that could arise in real-world implementations.</w:t>
+      </w:r>
+      <w:r>
+        <w:rPr>
+          <w:rFonts w:ascii="Verdana" w:hAnsi="Verdana"/>
+          <w:sz w:val="20"/>
+          <w:szCs w:val="20"/>
+        </w:rPr>
+        <w:t xml:space="preserve"> </w:t>
+      </w:r>
+      <w:r>
+        <w:rPr>
+          <w:rFonts w:ascii="Verdana" w:hAnsi="Verdana"/>
+          <w:sz w:val="20"/>
+          <w:szCs w:val="20"/>
+        </w:rPr>
+        <w:t>The article appears to convey a positive outlook on the use of advanced technologies, such as machine learning, deep learning, and GPUs, in the field of plant pathology. This enthusiasm might lead to a lack of critical examination of potential drawbacks, ethical considerations, or the practicality of implementing such technologies on a broader scale. A more balanced discussion of both advantages and challenges may be necessary.</w:t>
+      </w:r>
+      <w:r>
+        <w:rPr>
+          <w:rFonts w:ascii="Verdana" w:hAnsi="Verdana"/>
+          <w:sz w:val="20"/>
+          <w:szCs w:val="20"/>
+        </w:rPr>
+        <w:t xml:space="preserve"> </w:t>
+      </w:r>
+      <w:r>
+        <w:rPr>
+          <w:rFonts w:ascii="Verdana" w:hAnsi="Verdana"/>
+          <w:sz w:val="20"/>
+          <w:szCs w:val="20"/>
+        </w:rPr>
+        <w:t>The article extensively discusses the use of Azure virtual machines and Azure Machine Learning Studio for implementing the described system. This could introduce a bias towards Microsoft Azure as the preferred platform, potentially neglecting alternative cloud computing solutions. The article might benefit from a more comprehensive comparison of various cloud platforms and their suitability for similar applications.</w:t>
       </w:r>
     </w:p>
     <w:p>
@@ -1526,72 +1886,128 @@
           <w:between w:val="nil"/>
         </w:pBdr>
         <w:rPr>
-          <w:color w:val="000000"/>
-          <w:sz w:val="20"/>
-          <w:szCs w:val="20"/>
-        </w:rPr>
-      </w:pPr>
-      <w:r>
-        <w:rPr>
-          <w:rFonts w:ascii="Verdana" w:eastAsia="Verdana" w:hAnsi="Verdana" w:cs="Verdana"/>
-          <w:color w:val="000000"/>
-          <w:sz w:val="20"/>
-          <w:szCs w:val="20"/>
-        </w:rPr>
-        <w:t>Based on your analysis, is the article trustworthy and credible? Explain your decision.</w:t>
-      </w:r>
-    </w:p>
-    <w:p>
-      <w:pPr>
-        <w:pStyle w:val="ListParagraph"/>
-        <w:rPr>
-          <w:color w:val="000000"/>
-          <w:sz w:val="20"/>
-          <w:szCs w:val="20"/>
-        </w:rPr>
-      </w:pPr>
-    </w:p>
-    <w:p>
-      <w:pPr>
-        <w:rPr>
-          <w:color w:val="000000"/>
-          <w:sz w:val="20"/>
-          <w:szCs w:val="20"/>
-        </w:rPr>
-      </w:pPr>
-      <w:r>
-        <w:rPr>
-          <w:color w:val="000000"/>
-          <w:sz w:val="20"/>
-          <w:szCs w:val="20"/>
-        </w:rPr>
-        <w:br w:type="page"/>
-      </w:r>
-    </w:p>
-    <w:p>
-      <w:pPr>
-        <w:rPr>
-          <w:rFonts w:ascii="Verdana" w:eastAsia="Verdana" w:hAnsi="Verdana" w:cs="Verdana"/>
-          <w:sz w:val="20"/>
-          <w:szCs w:val="20"/>
-          <w:u w:val="single"/>
-        </w:rPr>
-      </w:pPr>
-    </w:p>
-    <w:p>
-      <w:pPr>
-        <w:rPr>
-          <w:rFonts w:ascii="Verdana" w:eastAsia="Verdana" w:hAnsi="Verdana" w:cs="Verdana"/>
-          <w:sz w:val="20"/>
-          <w:szCs w:val="20"/>
-          <w:u w:val="single"/>
-        </w:rPr>
-      </w:pPr>
-      <w:r>
-        <w:rPr>
-          <w:rFonts w:ascii="Verdana" w:eastAsia="Verdana" w:hAnsi="Verdana" w:cs="Verdana"/>
           <w:b/>
           <w:bCs/>
+          <w:color w:val="000000"/>
+          <w:sz w:val="20"/>
+          <w:szCs w:val="20"/>
+        </w:rPr>
+      </w:pPr>
+      <w:r>
+        <w:rPr>
+          <w:rFonts w:ascii="Verdana" w:eastAsia="Verdana" w:hAnsi="Verdana" w:cs="Verdana"/>
+          <w:b/>
+          <w:bCs/>
+          <w:color w:val="000000"/>
+          <w:sz w:val="20"/>
+          <w:szCs w:val="20"/>
+        </w:rPr>
+        <w:t>Based on your analysis, is the article trustworthy and credible? Explain your decision.</w:t>
+      </w:r>
+    </w:p>
+    <w:p>
+      <w:pPr>
+        <w:pBdr>
+          <w:top w:val="nil"/>
+          <w:left w:val="nil"/>
+          <w:bottom w:val="nil"/>
+          <w:right w:val="nil"/>
+          <w:between w:val="nil"/>
+        </w:pBdr>
+        <w:ind w:left="720"/>
+        <w:rPr>
+          <w:rFonts w:ascii="Verdana" w:hAnsi="Verdana"/>
+          <w:color w:val="000000"/>
+          <w:sz w:val="20"/>
+          <w:szCs w:val="20"/>
+        </w:rPr>
+      </w:pPr>
+      <w:r>
+        <w:rPr>
+          <w:rFonts w:ascii="Verdana" w:eastAsia="Verdana" w:hAnsi="Verdana" w:cs="Verdana"/>
+          <w:color w:val="000000"/>
+          <w:sz w:val="20"/>
+          <w:szCs w:val="20"/>
+        </w:rPr>
+        <w:t xml:space="preserve">I believe this article is generally trustworthy although it presents potential bias </w:t>
+      </w:r>
+      <w:r>
+        <w:rPr>
+          <w:rFonts w:ascii="Verdana" w:eastAsia="Verdana" w:hAnsi="Verdana" w:cs="Verdana"/>
+          <w:color w:val="000000"/>
+          <w:sz w:val="20"/>
+          <w:szCs w:val="20"/>
+        </w:rPr>
+        <w:t xml:space="preserve">through its funding from Microsoft Azure. The Journal </w:t>
+      </w:r>
+      <w:r>
+        <w:rPr>
+          <w:rFonts w:ascii="Verdana" w:hAnsi="Verdana"/>
+          <w:sz w:val="20"/>
+          <w:szCs w:val="20"/>
+        </w:rPr>
+        <w:t>Environmental Monitoring &amp; Assessment</w:t>
+      </w:r>
+      <w:r>
+        <w:rPr>
+          <w:rFonts w:ascii="Verdana" w:hAnsi="Verdana"/>
+          <w:sz w:val="20"/>
+          <w:szCs w:val="20"/>
+        </w:rPr>
+        <w:t xml:space="preserve"> from Springer Nature is peer-reviewed and well respected in the academic community.</w:t>
+      </w:r>
+    </w:p>
+    <w:p>
+      <w:pPr>
+        <w:pStyle w:val="ListParagraph"/>
+        <w:rPr>
+          <w:color w:val="000000"/>
+          <w:sz w:val="20"/>
+          <w:szCs w:val="20"/>
+        </w:rPr>
+      </w:pPr>
+    </w:p>
+    <w:p>
+      <w:pPr>
+        <w:rPr>
+          <w:color w:val="000000"/>
+          <w:sz w:val="20"/>
+          <w:szCs w:val="20"/>
+        </w:rPr>
+      </w:pPr>
+      <w:r>
+        <w:rPr>
+          <w:color w:val="000000"/>
+          <w:sz w:val="20"/>
+          <w:szCs w:val="20"/>
+        </w:rPr>
+        <w:br w:type="page"/>
+      </w:r>
+    </w:p>
+    <w:p>
+      <w:pPr>
+        <w:rPr>
+          <w:rFonts w:ascii="Verdana" w:eastAsia="Verdana" w:hAnsi="Verdana" w:cs="Verdana"/>
+          <w:sz w:val="20"/>
+          <w:szCs w:val="20"/>
+          <w:u w:val="single"/>
+        </w:rPr>
+      </w:pPr>
+    </w:p>
+    <w:p>
+      <w:pPr>
+        <w:rPr>
+          <w:rFonts w:ascii="Verdana" w:eastAsia="Verdana" w:hAnsi="Verdana" w:cs="Verdana"/>
+          <w:sz w:val="20"/>
+          <w:szCs w:val="20"/>
+          <w:u w:val="single"/>
+        </w:rPr>
+      </w:pPr>
+      <w:r>
+        <w:rPr>
+          <w:rFonts w:ascii="Verdana" w:eastAsia="Verdana" w:hAnsi="Verdana" w:cs="Verdana"/>
+          <w:b/>
+          <w:bCs/>
           <w:sz w:val="20"/>
           <w:szCs w:val="20"/>
         </w:rPr>
@@ -1604,73 +2020,42 @@
           <w:szCs w:val="20"/>
           <w:u w:val="single"/>
         </w:rPr>
-        <w:t xml:space="preserve"> [</w:t>
-      </w:r>
-      <w:r>
-        <w:rPr>
-          <w:rFonts w:ascii="Verdana" w:eastAsia="Verdana" w:hAnsi="Verdana" w:cs="Verdana"/>
+        <w:t xml:space="preserve"> </w:t>
+      </w:r>
+    </w:p>
+    <w:p>
+      <w:pPr>
+        <w:ind w:left="720" w:hanging="720"/>
+        <w:rPr>
+          <w:rFonts w:ascii="Verdana" w:eastAsia="Verdana" w:hAnsi="Verdana" w:cs="Verdana"/>
+          <w:sz w:val="20"/>
+          <w:szCs w:val="20"/>
+          <w:u w:val="single"/>
+        </w:rPr>
+      </w:pPr>
+      <w:proofErr w:type="spellStart"/>
+      <w:r>
+        <w:t>Tumanov</w:t>
+      </w:r>
+      <w:proofErr w:type="spellEnd"/>
+      <w:r>
+        <w:t xml:space="preserve">, K. (2023). The New Era of Food and Agriculture. </w:t>
+      </w:r>
+      <w:r>
+        <w:rPr>
           <w:i/>
           <w:iCs/>
-          <w:sz w:val="20"/>
-          <w:szCs w:val="20"/>
-          <w:u w:val="single"/>
-        </w:rPr>
-        <w:t xml:space="preserve">insert citation </w:t>
-      </w:r>
-      <w:proofErr w:type="gramStart"/>
-      <w:r>
-        <w:rPr>
-          <w:rFonts w:ascii="Verdana" w:eastAsia="Verdana" w:hAnsi="Verdana" w:cs="Verdana"/>
-          <w:i/>
-          <w:iCs/>
-          <w:sz w:val="20"/>
-          <w:szCs w:val="20"/>
-          <w:u w:val="single"/>
-        </w:rPr>
-        <w:t>here</w:t>
-      </w:r>
-      <w:r>
-        <w:rPr>
-          <w:rFonts w:ascii="Verdana" w:eastAsia="Verdana" w:hAnsi="Verdana" w:cs="Verdana"/>
-          <w:sz w:val="20"/>
-          <w:szCs w:val="20"/>
-          <w:u w:val="single"/>
-        </w:rPr>
-        <w:t>]_</w:t>
-      </w:r>
-      <w:proofErr w:type="gramEnd"/>
-      <w:r>
-        <w:rPr>
-          <w:rFonts w:ascii="Verdana" w:eastAsia="Verdana" w:hAnsi="Verdana" w:cs="Verdana"/>
-          <w:sz w:val="20"/>
-          <w:szCs w:val="20"/>
-          <w:u w:val="single"/>
-        </w:rPr>
-        <w:t>________________________________________________________________</w:t>
-      </w:r>
-    </w:p>
-    <w:p>
-      <w:pPr>
-        <w:ind w:left="720" w:hanging="720"/>
-        <w:rPr>
-          <w:rFonts w:ascii="Verdana" w:eastAsia="Verdana" w:hAnsi="Verdana" w:cs="Verdana"/>
-          <w:sz w:val="20"/>
-          <w:szCs w:val="20"/>
-          <w:u w:val="single"/>
-        </w:rPr>
-      </w:pPr>
-      <w:r>
-        <w:t xml:space="preserve">Serra, Olga, Ari Pekka Mähönen, Alexander J. Hetherington, and Laura Ragni. "The Making of Plant Armor: The Periderm." </w:t>
-      </w:r>
-      <w:r>
-        <w:rPr>
-          <w:i/>
-          <w:iCs/>
-        </w:rPr>
-        <w:t>Annual Review of Plant Biology</w:t>
-      </w:r>
-      <w:r>
-        <w:t xml:space="preserve"> 73 (2022): 405-432. https://doi.org/10.1146/annurev-arplant-102720-031405.</w:t>
+        </w:rPr>
+        <w:t>Newsweek Global, 180</w:t>
+      </w:r>
+      <w:r>
+        <w:t>(17), 44.</w:t>
+      </w:r>
+      <w:r>
+        <w:t xml:space="preserve"> </w:t>
+      </w:r>
+      <w:r>
+        <w:t>https://d.newsweek.com/en/file/466253/country-report-agriculture-june-2023.pdf</w:t>
       </w:r>
     </w:p>
     <w:p>
@@ -1769,7 +2154,15 @@
                 <w:sz w:val="20"/>
                 <w:szCs w:val="20"/>
               </w:rPr>
-              <w:t>January 5, 2022</w:t>
+              <w:t>J</w:t>
+            </w:r>
+            <w:r>
+              <w:rPr>
+                <w:rFonts w:ascii="Verdana" w:eastAsia="Verdana" w:hAnsi="Verdana" w:cs="Verdana"/>
+                <w:sz w:val="20"/>
+                <w:szCs w:val="20"/>
+              </w:rPr>
+              <w:t>une 2023</w:t>
             </w:r>
           </w:p>
         </w:tc>
@@ -1874,6 +2267,14 @@
                 <w:szCs w:val="20"/>
               </w:rPr>
             </w:pPr>
+            <w:r>
+              <w:rPr>
+                <w:rFonts w:ascii="Verdana" w:eastAsia="Verdana" w:hAnsi="Verdana" w:cs="Verdana"/>
+                <w:sz w:val="20"/>
+                <w:szCs w:val="20"/>
+              </w:rPr>
+              <w:t>The article discusses the challenges and opportunities in the agriculture and food industry, emphasizing the need to produce more food sustainably to meet the increasing global demand while addressing environmental concerns.</w:t>
+            </w:r>
           </w:p>
         </w:tc>
       </w:tr>
@@ -1912,6 +2313,14 @@
                 <w:szCs w:val="20"/>
               </w:rPr>
             </w:pPr>
+            <w:r>
+              <w:rPr>
+                <w:rFonts w:ascii="Verdana" w:eastAsia="Verdana" w:hAnsi="Verdana" w:cs="Verdana"/>
+                <w:sz w:val="20"/>
+                <w:szCs w:val="20"/>
+              </w:rPr>
+              <w:t>The article provides insights from various industry leaders and experts, but the depth of analysis on certain topics might be limited. A more in-depth exploration of specific issues, supported by data, could enhance the article's overall reliability</w:t>
+            </w:r>
           </w:p>
         </w:tc>
       </w:tr>
@@ -1951,6 +2360,15 @@
                 <w:szCs w:val="20"/>
               </w:rPr>
             </w:pPr>
+            <w:r>
+              <w:rPr>
+                <w:rFonts w:ascii="Verdana" w:eastAsia="Verdana" w:hAnsi="Verdana" w:cs="Verdana"/>
+                <w:b/>
+                <w:sz w:val="20"/>
+                <w:szCs w:val="20"/>
+              </w:rPr>
+              <w:t>Yes</w:t>
+            </w:r>
           </w:p>
         </w:tc>
       </w:tr>
@@ -2002,11 +2420,20 @@
             <w:pPr>
               <w:rPr>
                 <w:rFonts w:ascii="Verdana" w:eastAsia="Verdana" w:hAnsi="Verdana" w:cs="Verdana"/>
-                <w:b/>
-                <w:sz w:val="20"/>
-                <w:szCs w:val="20"/>
-              </w:rPr>
-            </w:pPr>
+                <w:bCs/>
+                <w:sz w:val="20"/>
+                <w:szCs w:val="20"/>
+              </w:rPr>
+            </w:pPr>
+            <w:r>
+              <w:rPr>
+                <w:rFonts w:ascii="Verdana" w:eastAsia="Verdana" w:hAnsi="Verdana" w:cs="Verdana"/>
+                <w:bCs/>
+                <w:sz w:val="20"/>
+                <w:szCs w:val="20"/>
+              </w:rPr>
+              <w:t>The article lacks explicit citations and references</w:t>
+            </w:r>
           </w:p>
         </w:tc>
       </w:tr>
@@ -2105,6 +2532,14 @@
                 <w:szCs w:val="20"/>
               </w:rPr>
             </w:pPr>
+            <w:r>
+              <w:rPr>
+                <w:rFonts w:ascii="Verdana" w:eastAsia="Verdana" w:hAnsi="Verdana" w:cs="Verdana"/>
+                <w:sz w:val="20"/>
+                <w:szCs w:val="20"/>
+              </w:rPr>
+              <w:t>Newsweek</w:t>
+            </w:r>
           </w:p>
         </w:tc>
       </w:tr>
@@ -2143,6 +2578,14 @@
                 <w:szCs w:val="20"/>
               </w:rPr>
             </w:pPr>
+            <w:r>
+              <w:rPr>
+                <w:rFonts w:ascii="Verdana" w:eastAsia="Verdana" w:hAnsi="Verdana" w:cs="Verdana"/>
+                <w:sz w:val="20"/>
+                <w:szCs w:val="20"/>
+              </w:rPr>
+              <w:t>They are for profit, news magazine</w:t>
+            </w:r>
           </w:p>
         </w:tc>
       </w:tr>
@@ -2181,6 +2624,14 @@
                 <w:szCs w:val="20"/>
               </w:rPr>
             </w:pPr>
+            <w:r>
+              <w:rPr>
+                <w:rFonts w:ascii="Verdana" w:eastAsia="Verdana" w:hAnsi="Verdana" w:cs="Verdana"/>
+                <w:sz w:val="20"/>
+                <w:szCs w:val="20"/>
+              </w:rPr>
+              <w:t>politics, world affairs, science, technology, business, culture</w:t>
+            </w:r>
           </w:p>
         </w:tc>
       </w:tr>
@@ -2237,6 +2688,32 @@
                 <w:szCs w:val="20"/>
               </w:rPr>
             </w:pPr>
+            <w:r>
+              <w:rPr>
+                <w:rFonts w:ascii="Verdana" w:eastAsia="Verdana" w:hAnsi="Verdana" w:cs="Verdana"/>
+                <w:sz w:val="20"/>
+                <w:szCs w:val="20"/>
+              </w:rPr>
+              <w:t xml:space="preserve">It is a .com platform, showing </w:t>
+            </w:r>
+            <w:proofErr w:type="gramStart"/>
+            <w:r>
+              <w:rPr>
+                <w:rFonts w:ascii="Verdana" w:eastAsia="Verdana" w:hAnsi="Verdana" w:cs="Verdana"/>
+                <w:sz w:val="20"/>
+                <w:szCs w:val="20"/>
+              </w:rPr>
+              <w:t>an</w:t>
+            </w:r>
+            <w:proofErr w:type="gramEnd"/>
+            <w:r>
+              <w:rPr>
+                <w:rFonts w:ascii="Verdana" w:eastAsia="Verdana" w:hAnsi="Verdana" w:cs="Verdana"/>
+                <w:sz w:val="20"/>
+                <w:szCs w:val="20"/>
+              </w:rPr>
+              <w:t xml:space="preserve"> commercial interest.</w:t>
+            </w:r>
           </w:p>
         </w:tc>
       </w:tr>
@@ -2275,6 +2752,14 @@
                 <w:szCs w:val="20"/>
               </w:rPr>
             </w:pPr>
+            <w:r>
+              <w:rPr>
+                <w:rFonts w:ascii="Verdana" w:eastAsia="Verdana" w:hAnsi="Verdana" w:cs="Verdana"/>
+                <w:sz w:val="20"/>
+                <w:szCs w:val="20"/>
+              </w:rPr>
+              <w:t>Currently independent</w:t>
+            </w:r>
           </w:p>
         </w:tc>
       </w:tr>
@@ -2321,6 +2806,14 @@
                 <w:szCs w:val="20"/>
               </w:rPr>
             </w:pPr>
+            <w:r>
+              <w:rPr>
+                <w:rFonts w:ascii="Verdana" w:eastAsia="Verdana" w:hAnsi="Verdana" w:cs="Verdana"/>
+                <w:sz w:val="20"/>
+                <w:szCs w:val="20"/>
+              </w:rPr>
+              <w:t>Subscription based</w:t>
+            </w:r>
           </w:p>
         </w:tc>
       </w:tr>
@@ -2426,6 +2919,14 @@
                 <w:szCs w:val="20"/>
               </w:rPr>
             </w:pPr>
+            <w:r>
+              <w:rPr>
+                <w:rFonts w:ascii="Verdana" w:eastAsia="Verdana" w:hAnsi="Verdana" w:cs="Verdana"/>
+                <w:sz w:val="20"/>
+                <w:szCs w:val="20"/>
+              </w:rPr>
+              <w:t>International Business Journalist</w:t>
+            </w:r>
           </w:p>
         </w:tc>
       </w:tr>
@@ -2465,6 +2966,14 @@
                 <w:szCs w:val="20"/>
               </w:rPr>
             </w:pPr>
+            <w:r>
+              <w:rPr>
+                <w:rFonts w:ascii="Verdana" w:eastAsia="Verdana" w:hAnsi="Verdana" w:cs="Verdana"/>
+                <w:sz w:val="20"/>
+                <w:szCs w:val="20"/>
+              </w:rPr>
+              <w:t>Author has an academic background in business and economics and has published multiple works before</w:t>
+            </w:r>
           </w:p>
         </w:tc>
       </w:tr>
@@ -2503,6 +3012,14 @@
                 <w:szCs w:val="20"/>
               </w:rPr>
             </w:pPr>
+            <w:r>
+              <w:rPr>
+                <w:rFonts w:ascii="Verdana" w:eastAsia="Verdana" w:hAnsi="Verdana" w:cs="Verdana"/>
+                <w:sz w:val="20"/>
+                <w:szCs w:val="20"/>
+              </w:rPr>
+              <w:t>No notably bad reviews.</w:t>
+            </w:r>
           </w:p>
         </w:tc>
       </w:tr>
@@ -2541,6 +3058,14 @@
                 <w:szCs w:val="20"/>
               </w:rPr>
             </w:pPr>
+            <w:r>
+              <w:rPr>
+                <w:rFonts w:ascii="Verdana" w:eastAsia="Verdana" w:hAnsi="Verdana" w:cs="Verdana"/>
+                <w:sz w:val="20"/>
+                <w:szCs w:val="20"/>
+              </w:rPr>
+              <w:t>Works through Investment Reports</w:t>
+            </w:r>
           </w:p>
         </w:tc>
       </w:tr>
@@ -2629,6 +3154,14 @@
                 <w:szCs w:val="20"/>
               </w:rPr>
             </w:pPr>
+            <w:r>
+              <w:rPr>
+                <w:rFonts w:ascii="Verdana" w:eastAsia="Verdana" w:hAnsi="Verdana" w:cs="Verdana"/>
+                <w:sz w:val="20"/>
+                <w:szCs w:val="20"/>
+              </w:rPr>
+              <w:t>General Public</w:t>
+            </w:r>
           </w:p>
         </w:tc>
       </w:tr>
@@ -2667,6 +3200,14 @@
                 <w:szCs w:val="20"/>
               </w:rPr>
             </w:pPr>
+            <w:r>
+              <w:rPr>
+                <w:rFonts w:ascii="Verdana" w:eastAsia="Verdana" w:hAnsi="Verdana" w:cs="Verdana"/>
+                <w:sz w:val="20"/>
+                <w:szCs w:val="20"/>
+              </w:rPr>
+              <w:t>Information</w:t>
+            </w:r>
           </w:p>
           <w:p>
             <w:pPr>
@@ -2711,11 +3252,20 @@
             <w:pPr>
               <w:rPr>
                 <w:rFonts w:ascii="Verdana" w:eastAsia="Verdana" w:hAnsi="Verdana" w:cs="Verdana"/>
-                <w:b/>
-                <w:sz w:val="20"/>
-                <w:szCs w:val="20"/>
-              </w:rPr>
-            </w:pPr>
+                <w:bCs/>
+                <w:sz w:val="20"/>
+                <w:szCs w:val="20"/>
+              </w:rPr>
+            </w:pPr>
+            <w:r>
+              <w:rPr>
+                <w:rFonts w:ascii="Verdana" w:eastAsia="Verdana" w:hAnsi="Verdana" w:cs="Verdana"/>
+                <w:bCs/>
+                <w:sz w:val="20"/>
+                <w:szCs w:val="20"/>
+              </w:rPr>
+              <w:t>Tone is generally neutral</w:t>
+            </w:r>
           </w:p>
         </w:tc>
       </w:tr>
@@ -2750,11 +3300,40 @@
             <w:pPr>
               <w:rPr>
                 <w:rFonts w:ascii="Verdana" w:eastAsia="Verdana" w:hAnsi="Verdana" w:cs="Verdana"/>
-                <w:b/>
-                <w:sz w:val="20"/>
-                <w:szCs w:val="20"/>
-              </w:rPr>
-            </w:pPr>
+                <w:bCs/>
+                <w:sz w:val="20"/>
+                <w:szCs w:val="20"/>
+              </w:rPr>
+            </w:pPr>
+            <w:r>
+              <w:rPr>
+                <w:rFonts w:ascii="Verdana" w:eastAsia="Verdana" w:hAnsi="Verdana" w:cs="Verdana"/>
+                <w:bCs/>
+                <w:sz w:val="20"/>
+                <w:szCs w:val="20"/>
+              </w:rPr>
+              <w:t xml:space="preserve">Yes, ads seem targeted towards farmers and such. Come from Bayer, Jiffy, </w:t>
+            </w:r>
+            <w:proofErr w:type="spellStart"/>
+            <w:r>
+              <w:rPr>
+                <w:rFonts w:ascii="Verdana" w:eastAsia="Verdana" w:hAnsi="Verdana" w:cs="Verdana"/>
+                <w:bCs/>
+                <w:sz w:val="20"/>
+                <w:szCs w:val="20"/>
+              </w:rPr>
+              <w:t>BioWish</w:t>
+            </w:r>
+            <w:proofErr w:type="spellEnd"/>
+            <w:r>
+              <w:rPr>
+                <w:rFonts w:ascii="Verdana" w:eastAsia="Verdana" w:hAnsi="Verdana" w:cs="Verdana"/>
+                <w:bCs/>
+                <w:sz w:val="20"/>
+                <w:szCs w:val="20"/>
+              </w:rPr>
+              <w:t xml:space="preserve"> and Verti Farm</w:t>
+            </w:r>
           </w:p>
         </w:tc>
       </w:tr>
@@ -2842,6 +3421,14 @@
                 <w:szCs w:val="20"/>
               </w:rPr>
             </w:pPr>
+            <w:r>
+              <w:rPr>
+                <w:rFonts w:ascii="Verdana" w:eastAsia="Verdana" w:hAnsi="Verdana" w:cs="Verdana"/>
+                <w:sz w:val="20"/>
+                <w:szCs w:val="20"/>
+              </w:rPr>
+              <w:t>Interviews with prominent folks in the industry.</w:t>
+            </w:r>
           </w:p>
         </w:tc>
       </w:tr>
@@ -2880,6 +3467,32 @@
                 <w:szCs w:val="20"/>
               </w:rPr>
             </w:pPr>
+            <w:r>
+              <w:rPr>
+                <w:rFonts w:ascii="Verdana" w:eastAsia="Verdana" w:hAnsi="Verdana" w:cs="Verdana"/>
+                <w:sz w:val="20"/>
+                <w:szCs w:val="20"/>
+              </w:rPr>
+              <w:t xml:space="preserve">In article format with some small </w:t>
+            </w:r>
+            <w:proofErr w:type="spellStart"/>
+            <w:r>
+              <w:rPr>
+                <w:rFonts w:ascii="Verdana" w:eastAsia="Verdana" w:hAnsi="Verdana" w:cs="Verdana"/>
+                <w:sz w:val="20"/>
+                <w:szCs w:val="20"/>
+              </w:rPr>
+              <w:t>inforgraphics</w:t>
+            </w:r>
+            <w:proofErr w:type="spellEnd"/>
+            <w:r>
+              <w:rPr>
+                <w:rFonts w:ascii="Verdana" w:eastAsia="Verdana" w:hAnsi="Verdana" w:cs="Verdana"/>
+                <w:sz w:val="20"/>
+                <w:szCs w:val="20"/>
+              </w:rPr>
+              <w:t>/graphs</w:t>
+            </w:r>
           </w:p>
         </w:tc>
       </w:tr>
@@ -2920,6 +3533,15 @@
                 <w:szCs w:val="20"/>
               </w:rPr>
             </w:pPr>
+            <w:r>
+              <w:rPr>
+                <w:rFonts w:ascii="Verdana" w:eastAsia="Verdana" w:hAnsi="Verdana" w:cs="Verdana"/>
+                <w:b/>
+                <w:sz w:val="20"/>
+                <w:szCs w:val="20"/>
+              </w:rPr>
+              <w:t>Edited by Lewis Hart</w:t>
+            </w:r>
           </w:p>
         </w:tc>
       </w:tr>
@@ -2961,10 +3583,118 @@
                 <w:szCs w:val="20"/>
               </w:rPr>
             </w:pPr>
+            <w:r>
+              <w:rPr>
+                <w:rFonts w:ascii="Verdana" w:eastAsia="Verdana" w:hAnsi="Verdana" w:cs="Verdana"/>
+                <w:b/>
+                <w:sz w:val="20"/>
+                <w:szCs w:val="20"/>
+              </w:rPr>
+              <w:t>No</w:t>
+            </w:r>
           </w:p>
         </w:tc>
       </w:tr>
     </w:tbl>
+    <w:p>
+      <w:pPr>
+        <w:rPr>
+          <w:rFonts w:ascii="Verdana" w:eastAsia="Verdana" w:hAnsi="Verdana" w:cs="Verdana"/>
+          <w:sz w:val="20"/>
+          <w:szCs w:val="20"/>
+        </w:rPr>
+      </w:pPr>
+    </w:p>
+    <w:p>
+      <w:pPr>
+        <w:rPr>
+          <w:rFonts w:ascii="Verdana" w:eastAsia="Verdana" w:hAnsi="Verdana" w:cs="Verdana"/>
+          <w:sz w:val="20"/>
+          <w:szCs w:val="20"/>
+        </w:rPr>
+      </w:pPr>
+    </w:p>
+    <w:p>
+      <w:pPr>
+        <w:rPr>
+          <w:rFonts w:ascii="Verdana" w:eastAsia="Verdana" w:hAnsi="Verdana" w:cs="Verdana"/>
+          <w:sz w:val="20"/>
+          <w:szCs w:val="20"/>
+        </w:rPr>
+      </w:pPr>
+    </w:p>
+    <w:p>
+      <w:pPr>
+        <w:rPr>
+          <w:rFonts w:ascii="Verdana" w:eastAsia="Verdana" w:hAnsi="Verdana" w:cs="Verdana"/>
+          <w:sz w:val="20"/>
+          <w:szCs w:val="20"/>
+        </w:rPr>
+      </w:pPr>
+    </w:p>
+    <w:p>
+      <w:pPr>
+        <w:rPr>
+          <w:rFonts w:ascii="Verdana" w:eastAsia="Verdana" w:hAnsi="Verdana" w:cs="Verdana"/>
+          <w:sz w:val="20"/>
+          <w:szCs w:val="20"/>
+        </w:rPr>
+      </w:pPr>
+    </w:p>
+    <w:p>
+      <w:pPr>
+        <w:rPr>
+          <w:rFonts w:ascii="Verdana" w:eastAsia="Verdana" w:hAnsi="Verdana" w:cs="Verdana"/>
+          <w:sz w:val="20"/>
+          <w:szCs w:val="20"/>
+        </w:rPr>
+      </w:pPr>
+    </w:p>
+    <w:p>
+      <w:pPr>
+        <w:rPr>
+          <w:rFonts w:ascii="Verdana" w:eastAsia="Verdana" w:hAnsi="Verdana" w:cs="Verdana"/>
+          <w:sz w:val="20"/>
+          <w:szCs w:val="20"/>
+        </w:rPr>
+      </w:pPr>
+    </w:p>
+    <w:p>
+      <w:pPr>
+        <w:rPr>
+          <w:rFonts w:ascii="Verdana" w:eastAsia="Verdana" w:hAnsi="Verdana" w:cs="Verdana"/>
+          <w:sz w:val="20"/>
+          <w:szCs w:val="20"/>
+        </w:rPr>
+      </w:pPr>
+    </w:p>
+    <w:p>
+      <w:pPr>
+        <w:rPr>
+          <w:rFonts w:ascii="Verdana" w:eastAsia="Verdana" w:hAnsi="Verdana" w:cs="Verdana"/>
+          <w:sz w:val="20"/>
+          <w:szCs w:val="20"/>
+        </w:rPr>
+      </w:pPr>
+    </w:p>
+    <w:p>
+      <w:pPr>
+        <w:rPr>
+          <w:rFonts w:ascii="Verdana" w:eastAsia="Verdana" w:hAnsi="Verdana" w:cs="Verdana"/>
+          <w:sz w:val="20"/>
+          <w:szCs w:val="20"/>
+        </w:rPr>
+      </w:pPr>
+    </w:p>
+    <w:p>
+      <w:pPr>
+        <w:rPr>
+          <w:rFonts w:ascii="Verdana" w:eastAsia="Verdana" w:hAnsi="Verdana" w:cs="Verdana"/>
+          <w:sz w:val="20"/>
+          <w:szCs w:val="20"/>
+        </w:rPr>
+      </w:pPr>
+    </w:p>
     <w:p>
       <w:pPr>
         <w:rPr>
@@ -2988,6 +3718,8 @@
           <w:between w:val="nil"/>
         </w:pBdr>
         <w:rPr>
+          <w:b/>
+          <w:bCs/>
           <w:color w:val="000000"/>
           <w:sz w:val="20"/>
           <w:szCs w:val="20"/>
@@ -2996,15 +3728,20 @@
       <w:r>
         <w:rPr>
           <w:rFonts w:ascii="Verdana" w:eastAsia="Verdana" w:hAnsi="Verdana" w:cs="Verdana"/>
+          <w:b/>
+          <w:bCs/>
           <w:color w:val="000000"/>
           <w:sz w:val="20"/>
           <w:szCs w:val="20"/>
         </w:rPr>
+        <w:lastRenderedPageBreak/>
         <w:t xml:space="preserve">Based on your analysis </w:t>
       </w:r>
       <w:r>
         <w:rPr>
           <w:rFonts w:ascii="Verdana" w:eastAsia="Verdana" w:hAnsi="Verdana" w:cs="Verdana"/>
+          <w:b/>
+          <w:bCs/>
           <w:sz w:val="20"/>
           <w:szCs w:val="20"/>
         </w:rPr>
@@ -3013,6 +3750,8 @@
       <w:r>
         <w:rPr>
           <w:rFonts w:ascii="Verdana" w:eastAsia="Verdana" w:hAnsi="Verdana" w:cs="Verdana"/>
+          <w:b/>
+          <w:bCs/>
           <w:color w:val="000000"/>
           <w:sz w:val="20"/>
           <w:szCs w:val="20"/>
@@ -3022,6 +3761,8 @@
       <w:r>
         <w:rPr>
           <w:rFonts w:ascii="Verdana" w:eastAsia="Verdana" w:hAnsi="Verdana" w:cs="Verdana"/>
+          <w:b/>
+          <w:bCs/>
           <w:i/>
           <w:color w:val="000000"/>
           <w:sz w:val="20"/>
@@ -3032,6 +3773,8 @@
       <w:r>
         <w:rPr>
           <w:rFonts w:ascii="Verdana" w:eastAsia="Verdana" w:hAnsi="Verdana" w:cs="Verdana"/>
+          <w:b/>
+          <w:bCs/>
           <w:color w:val="000000"/>
           <w:sz w:val="20"/>
           <w:szCs w:val="20"/>
@@ -3041,8 +3784,90 @@
     </w:p>
     <w:p>
       <w:pPr>
-        <w:rPr>
-          <w:rFonts w:ascii="Verdana" w:eastAsia="Verdana" w:hAnsi="Verdana" w:cs="Verdana"/>
+        <w:pBdr>
+          <w:top w:val="nil"/>
+          <w:left w:val="nil"/>
+          <w:bottom w:val="nil"/>
+          <w:right w:val="nil"/>
+          <w:between w:val="nil"/>
+        </w:pBdr>
+        <w:ind w:left="720"/>
+        <w:rPr>
+          <w:rFonts w:ascii="Verdana" w:hAnsi="Verdana"/>
+          <w:color w:val="000000"/>
+          <w:sz w:val="20"/>
+          <w:szCs w:val="20"/>
+        </w:rPr>
+      </w:pPr>
+      <w:r>
+        <w:rPr>
+          <w:rFonts w:ascii="Verdana" w:hAnsi="Verdana"/>
+          <w:color w:val="000000"/>
+          <w:sz w:val="20"/>
+          <w:szCs w:val="20"/>
+        </w:rPr>
+        <w:t xml:space="preserve">The article appears to include insights from various industry leaders, ranging from agriculture professionals to CEOs of companies. </w:t>
+      </w:r>
+      <w:proofErr w:type="gramStart"/>
+      <w:r>
+        <w:rPr>
+          <w:rFonts w:ascii="Verdana" w:hAnsi="Verdana"/>
+          <w:color w:val="000000"/>
+          <w:sz w:val="20"/>
+          <w:szCs w:val="20"/>
+        </w:rPr>
+        <w:t>Depending on the selection of these voices, there</w:t>
+      </w:r>
+      <w:proofErr w:type="gramEnd"/>
+      <w:r>
+        <w:rPr>
+          <w:rFonts w:ascii="Verdana" w:hAnsi="Verdana"/>
+          <w:color w:val="000000"/>
+          <w:sz w:val="20"/>
+          <w:szCs w:val="20"/>
+        </w:rPr>
+        <w:t xml:space="preserve"> might be a bias towards perspectives that align with the interests of the agricultural industry. For example, if the article predominantly features viewpoints from large corporations, it might not fully represent the diverse range of opinions within the sector.</w:t>
+      </w:r>
+      <w:r>
+        <w:rPr>
+          <w:rFonts w:ascii="Verdana" w:hAnsi="Verdana"/>
+          <w:color w:val="000000"/>
+          <w:sz w:val="20"/>
+          <w:szCs w:val="20"/>
+        </w:rPr>
+        <w:t xml:space="preserve"> </w:t>
+      </w:r>
+      <w:r>
+        <w:rPr>
+          <w:rFonts w:ascii="Verdana" w:hAnsi="Verdana"/>
+          <w:sz w:val="20"/>
+          <w:szCs w:val="20"/>
+        </w:rPr>
+        <w:t>The text emphasizes technological advancements and innovations in agriculture, such as AI, robotics, and regenerative practices. While these developments are noteworthy, there could be a bias toward presenting a highly optimistic view of technology as the solution to challenges. This may downplay potential risks or ethical considerations associated with the widespread adoption of certain technologies.</w:t>
+      </w:r>
+      <w:r>
+        <w:rPr>
+          <w:rFonts w:ascii="Verdana" w:hAnsi="Verdana"/>
+          <w:sz w:val="20"/>
+          <w:szCs w:val="20"/>
+        </w:rPr>
+        <w:t xml:space="preserve"> </w:t>
+      </w:r>
+      <w:r>
+        <w:rPr>
+          <w:rFonts w:ascii="Verdana" w:hAnsi="Verdana"/>
+          <w:sz w:val="20"/>
+          <w:szCs w:val="20"/>
+        </w:rPr>
+        <w:t>The article places significant emphasis on the environmental challenges faced by the agriculture sector, such as greenhouse gas emissions and the impact on freshwater resources. While this is a crucial aspect, there might be a bias towards portraying environmental issues as the primary concern, potentially overshadowing other important aspects like social and economic dimensions of agriculture.</w:t>
+      </w:r>
+    </w:p>
+    <w:p>
+      <w:pPr>
+        <w:rPr>
+          <w:rFonts w:ascii="Verdana" w:eastAsia="Verdana" w:hAnsi="Verdana" w:cs="Verdana"/>
+          <w:b/>
+          <w:bCs/>
           <w:sz w:val="20"/>
           <w:szCs w:val="20"/>
         </w:rPr>
@@ -3062,6 +3887,8 @@
           <w:between w:val="nil"/>
         </w:pBdr>
         <w:rPr>
+          <w:b/>
+          <w:bCs/>
           <w:color w:val="000000"/>
           <w:sz w:val="20"/>
           <w:szCs w:val="20"/>
@@ -3070,11 +3897,59 @@
       <w:r>
         <w:rPr>
           <w:rFonts w:ascii="Verdana" w:eastAsia="Verdana" w:hAnsi="Verdana" w:cs="Verdana"/>
+          <w:b/>
+          <w:bCs/>
           <w:color w:val="000000"/>
           <w:sz w:val="20"/>
           <w:szCs w:val="20"/>
         </w:rPr>
         <w:t>Based on your analysis, is the article trustworthy and credible? Explain your decision.</w:t>
+      </w:r>
+    </w:p>
+    <w:p>
+      <w:pPr>
+        <w:pBdr>
+          <w:top w:val="nil"/>
+          <w:left w:val="nil"/>
+          <w:bottom w:val="nil"/>
+          <w:right w:val="nil"/>
+          <w:between w:val="nil"/>
+        </w:pBdr>
+        <w:ind w:left="720"/>
+        <w:rPr>
+          <w:color w:val="000000"/>
+          <w:sz w:val="20"/>
+          <w:szCs w:val="20"/>
+        </w:rPr>
+      </w:pPr>
+      <w:r>
+        <w:rPr>
+          <w:rFonts w:ascii="Verdana" w:eastAsia="Verdana" w:hAnsi="Verdana" w:cs="Verdana"/>
+          <w:color w:val="000000"/>
+          <w:sz w:val="20"/>
+          <w:szCs w:val="20"/>
+        </w:rPr>
+        <w:t xml:space="preserve">The biases presented above hurt the credibility of the </w:t>
+      </w:r>
+      <w:proofErr w:type="gramStart"/>
+      <w:r>
+        <w:rPr>
+          <w:rFonts w:ascii="Verdana" w:eastAsia="Verdana" w:hAnsi="Verdana" w:cs="Verdana"/>
+          <w:color w:val="000000"/>
+          <w:sz w:val="20"/>
+          <w:szCs w:val="20"/>
+        </w:rPr>
+        <w:t>work</w:t>
+      </w:r>
+      <w:proofErr w:type="gramEnd"/>
+      <w:r>
+        <w:rPr>
+          <w:rFonts w:ascii="Verdana" w:eastAsia="Verdana" w:hAnsi="Verdana" w:cs="Verdana"/>
+          <w:color w:val="000000"/>
+          <w:sz w:val="20"/>
+          <w:szCs w:val="20"/>
+        </w:rPr>
+        <w:t xml:space="preserve"> but the information and views of the industry leaders could still be a useful source in the right context.</w:t>
       </w:r>
     </w:p>
     <w:p>
@@ -3854,7 +4729,6 @@
   <w:style w:type="character" w:default="1" w:styleId="DefaultParagraphFont">
     <w:name w:val="Default Paragraph Font"/>
     <w:uiPriority w:val="1"/>
-    <w:semiHidden/>
     <w:unhideWhenUsed/>
   </w:style>
   <w:style w:type="table" w:default="1" w:styleId="TableNormal">

</xml_diff>